<commit_message>
fix date format in cal doc export
also allow to format string with our twig date format function

Change-Id: I86c31d618bd261ab5c21e2b581e915be0b9b523f
Reviewed-on: http://gerrit.tine20.com/customers/8087
Tested-by: Jenkins CI (http://ci.tine20.com/) <tine20-jenkins@metaways.de>
Reviewed-by: Michael Spahn <m.spahn@metaways.de>
</commit_message>
<xml_diff>
--- a/tine20/Calendar/Export/templates/SimpleDocSheet.docx
+++ b/tine20/Calendar/Export/templates/SimpleDocSheet.docx
@@ -1,6 +1,6 @@
 
 <file path=word/document.xml><?xml version="1.0" encoding="utf-8"?>
-<w:document xmlns:wpc="http://schemas.microsoft.com/office/word/2010/wordprocessingCanvas" xmlns:mo="http://schemas.microsoft.com/office/mac/office/2008/main" xmlns:mc="http://schemas.openxmlformats.org/markup-compatibility/2006" xmlns:mv="urn:schemas-microsoft-com:mac:vml" xmlns:o="urn:schemas-microsoft-com:office:office" xmlns:r="http://schemas.openxmlformats.org/officeDocument/2006/relationships" xmlns:m="http://schemas.openxmlformats.org/officeDocument/2006/math" xmlns:v="urn:schemas-microsoft-com:vml" xmlns:wp14="http://schemas.microsoft.com/office/word/2010/wordprocessingDrawing" xmlns:wp="http://schemas.openxmlformats.org/drawingml/2006/wordprocessingDrawing" xmlns:w10="urn:schemas-microsoft-com:office:word" xmlns:w="http://schemas.openxmlformats.org/wordprocessingml/2006/main" xmlns:w14="http://schemas.microsoft.com/office/word/2010/wordml" xmlns:w15="http://schemas.microsoft.com/office/word/2012/wordml" xmlns:wpg="http://schemas.microsoft.com/office/word/2010/wordprocessingGroup" xmlns:wpi="http://schemas.microsoft.com/office/word/2010/wordprocessingInk" xmlns:wne="http://schemas.microsoft.com/office/word/2006/wordml" xmlns:wps="http://schemas.microsoft.com/office/word/2010/wordprocessingShape" mc:Ignorable="w14 w15 wp14">
+<w:document xmlns:wpc="http://schemas.microsoft.com/office/word/2010/wordprocessingCanvas" xmlns:cx="http://schemas.microsoft.com/office/drawing/2014/chartex" xmlns:cx1="http://schemas.microsoft.com/office/drawing/2015/9/8/chartex" xmlns:cx2="http://schemas.microsoft.com/office/drawing/2015/10/21/chartex" xmlns:cx3="http://schemas.microsoft.com/office/drawing/2016/5/9/chartex" xmlns:cx4="http://schemas.microsoft.com/office/drawing/2016/5/10/chartex" xmlns:cx5="http://schemas.microsoft.com/office/drawing/2016/5/11/chartex" xmlns:cx6="http://schemas.microsoft.com/office/drawing/2016/5/12/chartex" xmlns:cx7="http://schemas.microsoft.com/office/drawing/2016/5/13/chartex" xmlns:cx8="http://schemas.microsoft.com/office/drawing/2016/5/14/chartex" xmlns:mc="http://schemas.openxmlformats.org/markup-compatibility/2006" xmlns:aink="http://schemas.microsoft.com/office/drawing/2016/ink" xmlns:am3d="http://schemas.microsoft.com/office/drawing/2017/model3d" xmlns:o="urn:schemas-microsoft-com:office:office" xmlns:r="http://schemas.openxmlformats.org/officeDocument/2006/relationships" xmlns:m="http://schemas.openxmlformats.org/officeDocument/2006/math" xmlns:v="urn:schemas-microsoft-com:vml" xmlns:wp14="http://schemas.microsoft.com/office/word/2010/wordprocessingDrawing" xmlns:wp="http://schemas.openxmlformats.org/drawingml/2006/wordprocessingDrawing" xmlns:w10="urn:schemas-microsoft-com:office:word" xmlns:w="http://schemas.openxmlformats.org/wordprocessingml/2006/main" xmlns:w14="http://schemas.microsoft.com/office/word/2010/wordml" xmlns:w15="http://schemas.microsoft.com/office/word/2012/wordml" xmlns:w16cid="http://schemas.microsoft.com/office/word/2016/wordml/cid" xmlns:w16se="http://schemas.microsoft.com/office/word/2015/wordml/symex" xmlns:wpg="http://schemas.microsoft.com/office/word/2010/wordprocessingGroup" xmlns:wpi="http://schemas.microsoft.com/office/word/2010/wordprocessingInk" xmlns:wne="http://schemas.microsoft.com/office/word/2006/wordml" xmlns:wps="http://schemas.microsoft.com/office/word/2010/wordprocessingShape" mc:Ignorable="w14 w15 w16se w16cid wp14">
   <w:body>
     <w:p>
       <w:pPr>
@@ -12,8 +12,6 @@
           <w:lang w:val="en-GB"/>
         </w:rPr>
       </w:pPr>
-      <w:bookmarkStart w:id="0" w:name="_GoBack"/>
-      <w:bookmarkEnd w:id="0"/>
       <w:r>
         <w:rPr>
           <w:b/>
@@ -350,7 +348,7 @@
         </w:rPr>
         <w:t>${</w:t>
       </w:r>
-      <w:bookmarkStart w:id="1" w:name="__DdeLink__50_1735891462"/>
+      <w:bookmarkStart w:id="0" w:name="__DdeLink__50_1735891462"/>
       <w:r>
         <w:rPr>
           <w:sz w:val="16"/>
@@ -358,7 +356,7 @@
         </w:rPr>
         <w:t>GROUP_BLOCK</w:t>
       </w:r>
-      <w:bookmarkEnd w:id="1"/>
+      <w:bookmarkEnd w:id="0"/>
       <w:r>
         <w:rPr>
           <w:sz w:val="16"/>
@@ -421,7 +419,65 @@
                 <w:sz w:val="20"/>
                 <w:szCs w:val="20"/>
               </w:rPr>
-              <w:t>twig:export.groupdata</w:t>
+              <w:t>twig:</w:t>
+            </w:r>
+            <w:r>
+              <w:rPr>
+                <w:b/>
+                <w:sz w:val="20"/>
+                <w:szCs w:val="20"/>
+              </w:rPr>
+              <w:t>dateFormat(</w:t>
+            </w:r>
+            <w:r>
+              <w:rPr>
+                <w:b/>
+                <w:sz w:val="20"/>
+                <w:szCs w:val="20"/>
+              </w:rPr>
+              <w:t>export.groupdata</w:t>
+            </w:r>
+            <w:r>
+              <w:rPr>
+                <w:b/>
+                <w:sz w:val="20"/>
+                <w:szCs w:val="20"/>
+              </w:rPr>
+              <w:t xml:space="preserve">, </w:t>
+            </w:r>
+            <w:r>
+              <w:rPr>
+                <w:sz w:val="20"/>
+                <w:szCs w:val="20"/>
+                <w:lang w:val="en-GB"/>
+              </w:rPr>
+              <w:t>'</w:t>
+            </w:r>
+            <w:r>
+              <w:rPr>
+                <w:sz w:val="20"/>
+                <w:szCs w:val="20"/>
+                <w:lang w:val="en-GB"/>
+              </w:rPr>
+              <w:t>dd.MM.YYYY</w:t>
+            </w:r>
+            <w:bookmarkStart w:id="1" w:name="_GoBack"/>
+            <w:bookmarkEnd w:id="1"/>
+            <w:r>
+              <w:rPr>
+                <w:sz w:val="20"/>
+                <w:szCs w:val="20"/>
+                <w:lang w:val="en-GB"/>
+              </w:rPr>
+              <w:t>'</w:t>
+            </w:r>
+            <w:r>
+              <w:rPr>
+                <w:b/>
+                <w:sz w:val="20"/>
+                <w:szCs w:val="20"/>
+              </w:rPr>
+              <w:t>)</w:t>
             </w:r>
             <w:r>
               <w:rPr>
@@ -477,7 +533,23 @@
                       <w:szCs w:val="20"/>
                       <w:lang w:val="en-GB"/>
                     </w:rPr>
-                    <w:t>${twig:record.dtstart.format('H:i')}</w:t>
+                    <w:t>${twig:record.dt</w:t>
+                  </w:r>
+                  <w:r>
+                    <w:rPr>
+                      <w:sz w:val="20"/>
+                      <w:szCs w:val="20"/>
+                      <w:lang w:val="en-GB"/>
+                    </w:rPr>
+                    <w:t>start.</w:t>
+                  </w:r>
+                  <w:r>
+                    <w:rPr>
+                      <w:sz w:val="20"/>
+                      <w:szCs w:val="20"/>
+                      <w:lang w:val="en-GB"/>
+                    </w:rPr>
+                    <w:t>format('H:i')}</w:t>
                   </w:r>
                 </w:p>
               </w:tc>
@@ -631,7 +703,7 @@
 </file>
 
 <file path=word/endnotes.xml><?xml version="1.0" encoding="utf-8"?>
-<w:endnotes xmlns:wpc="http://schemas.microsoft.com/office/word/2010/wordprocessingCanvas" xmlns:mo="http://schemas.microsoft.com/office/mac/office/2008/main" xmlns:mc="http://schemas.openxmlformats.org/markup-compatibility/2006" xmlns:mv="urn:schemas-microsoft-com:mac:vml" xmlns:o="urn:schemas-microsoft-com:office:office" xmlns:r="http://schemas.openxmlformats.org/officeDocument/2006/relationships" xmlns:m="http://schemas.openxmlformats.org/officeDocument/2006/math" xmlns:v="urn:schemas-microsoft-com:vml" xmlns:wp14="http://schemas.microsoft.com/office/word/2010/wordprocessingDrawing" xmlns:wp="http://schemas.openxmlformats.org/drawingml/2006/wordprocessingDrawing" xmlns:w10="urn:schemas-microsoft-com:office:word" xmlns:w="http://schemas.openxmlformats.org/wordprocessingml/2006/main" xmlns:w14="http://schemas.microsoft.com/office/word/2010/wordml" xmlns:w15="http://schemas.microsoft.com/office/word/2012/wordml" xmlns:wpg="http://schemas.microsoft.com/office/word/2010/wordprocessingGroup" xmlns:wpi="http://schemas.microsoft.com/office/word/2010/wordprocessingInk" xmlns:wne="http://schemas.microsoft.com/office/word/2006/wordml" xmlns:wps="http://schemas.microsoft.com/office/word/2010/wordprocessingShape" mc:Ignorable="w14 w15 wp14">
+<w:endnotes xmlns:wpc="http://schemas.microsoft.com/office/word/2010/wordprocessingCanvas" xmlns:cx="http://schemas.microsoft.com/office/drawing/2014/chartex" xmlns:cx1="http://schemas.microsoft.com/office/drawing/2015/9/8/chartex" xmlns:cx2="http://schemas.microsoft.com/office/drawing/2015/10/21/chartex" xmlns:cx3="http://schemas.microsoft.com/office/drawing/2016/5/9/chartex" xmlns:cx4="http://schemas.microsoft.com/office/drawing/2016/5/10/chartex" xmlns:cx5="http://schemas.microsoft.com/office/drawing/2016/5/11/chartex" xmlns:cx6="http://schemas.microsoft.com/office/drawing/2016/5/12/chartex" xmlns:cx7="http://schemas.microsoft.com/office/drawing/2016/5/13/chartex" xmlns:cx8="http://schemas.microsoft.com/office/drawing/2016/5/14/chartex" xmlns:mc="http://schemas.openxmlformats.org/markup-compatibility/2006" xmlns:aink="http://schemas.microsoft.com/office/drawing/2016/ink" xmlns:am3d="http://schemas.microsoft.com/office/drawing/2017/model3d" xmlns:o="urn:schemas-microsoft-com:office:office" xmlns:r="http://schemas.openxmlformats.org/officeDocument/2006/relationships" xmlns:m="http://schemas.openxmlformats.org/officeDocument/2006/math" xmlns:v="urn:schemas-microsoft-com:vml" xmlns:wp14="http://schemas.microsoft.com/office/word/2010/wordprocessingDrawing" xmlns:wp="http://schemas.openxmlformats.org/drawingml/2006/wordprocessingDrawing" xmlns:w10="urn:schemas-microsoft-com:office:word" xmlns:w="http://schemas.openxmlformats.org/wordprocessingml/2006/main" xmlns:w14="http://schemas.microsoft.com/office/word/2010/wordml" xmlns:w15="http://schemas.microsoft.com/office/word/2012/wordml" xmlns:w16cid="http://schemas.microsoft.com/office/word/2016/wordml/cid" xmlns:w16se="http://schemas.microsoft.com/office/word/2015/wordml/symex" xmlns:wpg="http://schemas.microsoft.com/office/word/2010/wordprocessingGroup" xmlns:wpi="http://schemas.microsoft.com/office/word/2010/wordprocessingInk" xmlns:wne="http://schemas.microsoft.com/office/word/2006/wordml" xmlns:wps="http://schemas.microsoft.com/office/word/2010/wordprocessingShape" mc:Ignorable="w14 w15 w16se w16cid wp14">
   <w:endnote w:type="separator" w:id="-1">
     <w:p>
       <w:r>
@@ -650,10 +722,10 @@
 </file>
 
 <file path=word/footer1.xml><?xml version="1.0" encoding="utf-8"?>
-<w:ftr xmlns:wpc="http://schemas.microsoft.com/office/word/2010/wordprocessingCanvas" xmlns:mo="http://schemas.microsoft.com/office/mac/office/2008/main" xmlns:mc="http://schemas.openxmlformats.org/markup-compatibility/2006" xmlns:mv="urn:schemas-microsoft-com:mac:vml" xmlns:o="urn:schemas-microsoft-com:office:office" xmlns:r="http://schemas.openxmlformats.org/officeDocument/2006/relationships" xmlns:m="http://schemas.openxmlformats.org/officeDocument/2006/math" xmlns:v="urn:schemas-microsoft-com:vml" xmlns:wp14="http://schemas.microsoft.com/office/word/2010/wordprocessingDrawing" xmlns:wp="http://schemas.openxmlformats.org/drawingml/2006/wordprocessingDrawing" xmlns:w10="urn:schemas-microsoft-com:office:word" xmlns:w="http://schemas.openxmlformats.org/wordprocessingml/2006/main" xmlns:w14="http://schemas.microsoft.com/office/word/2010/wordml" xmlns:w15="http://schemas.microsoft.com/office/word/2012/wordml" xmlns:wpg="http://schemas.microsoft.com/office/word/2010/wordprocessingGroup" xmlns:wpi="http://schemas.microsoft.com/office/word/2010/wordprocessingInk" xmlns:wne="http://schemas.microsoft.com/office/word/2006/wordml" xmlns:wps="http://schemas.microsoft.com/office/word/2010/wordprocessingShape" mc:Ignorable="w14 w15 wp14">
+<w:ftr xmlns:wpc="http://schemas.microsoft.com/office/word/2010/wordprocessingCanvas" xmlns:cx="http://schemas.microsoft.com/office/drawing/2014/chartex" xmlns:cx1="http://schemas.microsoft.com/office/drawing/2015/9/8/chartex" xmlns:cx2="http://schemas.microsoft.com/office/drawing/2015/10/21/chartex" xmlns:cx3="http://schemas.microsoft.com/office/drawing/2016/5/9/chartex" xmlns:cx4="http://schemas.microsoft.com/office/drawing/2016/5/10/chartex" xmlns:cx5="http://schemas.microsoft.com/office/drawing/2016/5/11/chartex" xmlns:cx6="http://schemas.microsoft.com/office/drawing/2016/5/12/chartex" xmlns:cx7="http://schemas.microsoft.com/office/drawing/2016/5/13/chartex" xmlns:cx8="http://schemas.microsoft.com/office/drawing/2016/5/14/chartex" xmlns:mc="http://schemas.openxmlformats.org/markup-compatibility/2006" xmlns:aink="http://schemas.microsoft.com/office/drawing/2016/ink" xmlns:am3d="http://schemas.microsoft.com/office/drawing/2017/model3d" xmlns:o="urn:schemas-microsoft-com:office:office" xmlns:r="http://schemas.openxmlformats.org/officeDocument/2006/relationships" xmlns:m="http://schemas.openxmlformats.org/officeDocument/2006/math" xmlns:v="urn:schemas-microsoft-com:vml" xmlns:wp14="http://schemas.microsoft.com/office/word/2010/wordprocessingDrawing" xmlns:wp="http://schemas.openxmlformats.org/drawingml/2006/wordprocessingDrawing" xmlns:w10="urn:schemas-microsoft-com:office:word" xmlns:w="http://schemas.openxmlformats.org/wordprocessingml/2006/main" xmlns:w14="http://schemas.microsoft.com/office/word/2010/wordml" xmlns:w15="http://schemas.microsoft.com/office/word/2012/wordml" xmlns:w16cid="http://schemas.microsoft.com/office/word/2016/wordml/cid" xmlns:w16se="http://schemas.microsoft.com/office/word/2015/wordml/symex" xmlns:wpg="http://schemas.microsoft.com/office/word/2010/wordprocessingGroup" xmlns:wpi="http://schemas.microsoft.com/office/word/2010/wordprocessingInk" xmlns:wne="http://schemas.microsoft.com/office/word/2006/wordml" xmlns:wps="http://schemas.microsoft.com/office/word/2010/wordprocessingShape" mc:Ignorable="w14 w15 w16se w16cid wp14">
   <w:p>
     <w:pPr>
-      <w:pStyle w:val="Fuzeile"/>
+      <w:pStyle w:val="Footer"/>
       <w:rPr>
         <w:sz w:val="20"/>
         <w:szCs w:val="20"/>
@@ -662,7 +734,7 @@
     </w:pPr>
     <w:r>
       <w:rPr>
-        <w:rStyle w:val="Seitenzahl"/>
+        <w:rStyle w:val="PageNumber"/>
       </w:rPr>
       <w:fldChar w:fldCharType="begin"/>
     </w:r>
@@ -699,7 +771,7 @@
     </w:r>
     <w:r>
       <w:rPr>
-        <w:rStyle w:val="Seitenzahl"/>
+        <w:rStyle w:val="PageNumber"/>
         <w:sz w:val="20"/>
         <w:szCs w:val="20"/>
         <w:lang w:val="en"/>
@@ -708,7 +780,7 @@
     </w:r>
     <w:r>
       <w:rPr>
-        <w:rStyle w:val="Seitenzahl"/>
+        <w:rStyle w:val="PageNumber"/>
       </w:rPr>
       <w:fldChar w:fldCharType="begin"/>
     </w:r>
@@ -745,7 +817,7 @@
     </w:r>
     <w:r>
       <w:rPr>
-        <w:rStyle w:val="Seitenzahl"/>
+        <w:rStyle w:val="PageNumber"/>
         <w:sz w:val="20"/>
         <w:szCs w:val="20"/>
         <w:lang w:val="en"/>
@@ -754,7 +826,7 @@
     </w:r>
     <w:r>
       <w:rPr>
-        <w:rStyle w:val="Seitenzahl"/>
+        <w:rStyle w:val="PageNumber"/>
         <w:sz w:val="20"/>
         <w:szCs w:val="20"/>
         <w:lang w:val="en"/>
@@ -767,7 +839,7 @@
 </file>
 
 <file path=word/footnotes.xml><?xml version="1.0" encoding="utf-8"?>
-<w:footnotes xmlns:wpc="http://schemas.microsoft.com/office/word/2010/wordprocessingCanvas" xmlns:mo="http://schemas.microsoft.com/office/mac/office/2008/main" xmlns:mc="http://schemas.openxmlformats.org/markup-compatibility/2006" xmlns:mv="urn:schemas-microsoft-com:mac:vml" xmlns:o="urn:schemas-microsoft-com:office:office" xmlns:r="http://schemas.openxmlformats.org/officeDocument/2006/relationships" xmlns:m="http://schemas.openxmlformats.org/officeDocument/2006/math" xmlns:v="urn:schemas-microsoft-com:vml" xmlns:wp14="http://schemas.microsoft.com/office/word/2010/wordprocessingDrawing" xmlns:wp="http://schemas.openxmlformats.org/drawingml/2006/wordprocessingDrawing" xmlns:w10="urn:schemas-microsoft-com:office:word" xmlns:w="http://schemas.openxmlformats.org/wordprocessingml/2006/main" xmlns:w14="http://schemas.microsoft.com/office/word/2010/wordml" xmlns:w15="http://schemas.microsoft.com/office/word/2012/wordml" xmlns:wpg="http://schemas.microsoft.com/office/word/2010/wordprocessingGroup" xmlns:wpi="http://schemas.microsoft.com/office/word/2010/wordprocessingInk" xmlns:wne="http://schemas.microsoft.com/office/word/2006/wordml" xmlns:wps="http://schemas.microsoft.com/office/word/2010/wordprocessingShape" mc:Ignorable="w14 w15 wp14">
+<w:footnotes xmlns:wpc="http://schemas.microsoft.com/office/word/2010/wordprocessingCanvas" xmlns:cx="http://schemas.microsoft.com/office/drawing/2014/chartex" xmlns:cx1="http://schemas.microsoft.com/office/drawing/2015/9/8/chartex" xmlns:cx2="http://schemas.microsoft.com/office/drawing/2015/10/21/chartex" xmlns:cx3="http://schemas.microsoft.com/office/drawing/2016/5/9/chartex" xmlns:cx4="http://schemas.microsoft.com/office/drawing/2016/5/10/chartex" xmlns:cx5="http://schemas.microsoft.com/office/drawing/2016/5/11/chartex" xmlns:cx6="http://schemas.microsoft.com/office/drawing/2016/5/12/chartex" xmlns:cx7="http://schemas.microsoft.com/office/drawing/2016/5/13/chartex" xmlns:cx8="http://schemas.microsoft.com/office/drawing/2016/5/14/chartex" xmlns:mc="http://schemas.openxmlformats.org/markup-compatibility/2006" xmlns:aink="http://schemas.microsoft.com/office/drawing/2016/ink" xmlns:am3d="http://schemas.microsoft.com/office/drawing/2017/model3d" xmlns:o="urn:schemas-microsoft-com:office:office" xmlns:r="http://schemas.openxmlformats.org/officeDocument/2006/relationships" xmlns:m="http://schemas.openxmlformats.org/officeDocument/2006/math" xmlns:v="urn:schemas-microsoft-com:vml" xmlns:wp14="http://schemas.microsoft.com/office/word/2010/wordprocessingDrawing" xmlns:wp="http://schemas.openxmlformats.org/drawingml/2006/wordprocessingDrawing" xmlns:w10="urn:schemas-microsoft-com:office:word" xmlns:w="http://schemas.openxmlformats.org/wordprocessingml/2006/main" xmlns:w14="http://schemas.microsoft.com/office/word/2010/wordml" xmlns:w15="http://schemas.microsoft.com/office/word/2012/wordml" xmlns:w16cid="http://schemas.microsoft.com/office/word/2016/wordml/cid" xmlns:w16se="http://schemas.microsoft.com/office/word/2015/wordml/symex" xmlns:wpg="http://schemas.microsoft.com/office/word/2010/wordprocessingGroup" xmlns:wpi="http://schemas.microsoft.com/office/word/2010/wordprocessingInk" xmlns:wne="http://schemas.microsoft.com/office/word/2006/wordml" xmlns:wps="http://schemas.microsoft.com/office/word/2010/wordprocessingShape" mc:Ignorable="w14 w15 w16se w16cid wp14">
   <w:footnote w:type="separator" w:id="-1">
     <w:p>
       <w:r>
@@ -786,7 +858,7 @@
 </file>
 
 <file path=word/header1.xml><?xml version="1.0" encoding="utf-8"?>
-<w:hdr xmlns:wpc="http://schemas.microsoft.com/office/word/2010/wordprocessingCanvas" xmlns:mo="http://schemas.microsoft.com/office/mac/office/2008/main" xmlns:mc="http://schemas.openxmlformats.org/markup-compatibility/2006" xmlns:mv="urn:schemas-microsoft-com:mac:vml" xmlns:o="urn:schemas-microsoft-com:office:office" xmlns:r="http://schemas.openxmlformats.org/officeDocument/2006/relationships" xmlns:m="http://schemas.openxmlformats.org/officeDocument/2006/math" xmlns:v="urn:schemas-microsoft-com:vml" xmlns:wp14="http://schemas.microsoft.com/office/word/2010/wordprocessingDrawing" xmlns:wp="http://schemas.openxmlformats.org/drawingml/2006/wordprocessingDrawing" xmlns:w10="urn:schemas-microsoft-com:office:word" xmlns:w="http://schemas.openxmlformats.org/wordprocessingml/2006/main" xmlns:w14="http://schemas.microsoft.com/office/word/2010/wordml" xmlns:w15="http://schemas.microsoft.com/office/word/2012/wordml" xmlns:wpg="http://schemas.microsoft.com/office/word/2010/wordprocessingGroup" xmlns:wpi="http://schemas.microsoft.com/office/word/2010/wordprocessingInk" xmlns:wne="http://schemas.microsoft.com/office/word/2006/wordml" xmlns:wps="http://schemas.microsoft.com/office/word/2010/wordprocessingShape" mc:Ignorable="w14 w15 wp14">
+<w:hdr xmlns:wpc="http://schemas.microsoft.com/office/word/2010/wordprocessingCanvas" xmlns:cx="http://schemas.microsoft.com/office/drawing/2014/chartex" xmlns:cx1="http://schemas.microsoft.com/office/drawing/2015/9/8/chartex" xmlns:cx2="http://schemas.microsoft.com/office/drawing/2015/10/21/chartex" xmlns:cx3="http://schemas.microsoft.com/office/drawing/2016/5/9/chartex" xmlns:cx4="http://schemas.microsoft.com/office/drawing/2016/5/10/chartex" xmlns:cx5="http://schemas.microsoft.com/office/drawing/2016/5/11/chartex" xmlns:cx6="http://schemas.microsoft.com/office/drawing/2016/5/12/chartex" xmlns:cx7="http://schemas.microsoft.com/office/drawing/2016/5/13/chartex" xmlns:cx8="http://schemas.microsoft.com/office/drawing/2016/5/14/chartex" xmlns:mc="http://schemas.openxmlformats.org/markup-compatibility/2006" xmlns:aink="http://schemas.microsoft.com/office/drawing/2016/ink" xmlns:am3d="http://schemas.microsoft.com/office/drawing/2017/model3d" xmlns:o="urn:schemas-microsoft-com:office:office" xmlns:r="http://schemas.openxmlformats.org/officeDocument/2006/relationships" xmlns:m="http://schemas.openxmlformats.org/officeDocument/2006/math" xmlns:v="urn:schemas-microsoft-com:vml" xmlns:wp14="http://schemas.microsoft.com/office/word/2010/wordprocessingDrawing" xmlns:wp="http://schemas.openxmlformats.org/drawingml/2006/wordprocessingDrawing" xmlns:w10="urn:schemas-microsoft-com:office:word" xmlns:w="http://schemas.openxmlformats.org/wordprocessingml/2006/main" xmlns:w14="http://schemas.microsoft.com/office/word/2010/wordml" xmlns:w15="http://schemas.microsoft.com/office/word/2012/wordml" xmlns:w16cid="http://schemas.microsoft.com/office/word/2016/wordml/cid" xmlns:w16se="http://schemas.microsoft.com/office/word/2015/wordml/symex" xmlns:wpg="http://schemas.microsoft.com/office/word/2010/wordprocessingGroup" xmlns:wpi="http://schemas.microsoft.com/office/word/2010/wordprocessingInk" xmlns:wne="http://schemas.microsoft.com/office/word/2006/wordml" xmlns:wps="http://schemas.microsoft.com/office/word/2010/wordprocessingShape" mc:Ignorable="w14 w15 w16se w16cid wp14">
   <w:p>
     <w:pPr>
       <w:rPr>
@@ -890,12 +962,12 @@
   </w:p>
   <w:p>
     <w:pPr>
-      <w:pStyle w:val="Kopfzeile"/>
+      <w:pStyle w:val="Header"/>
     </w:pPr>
   </w:p>
   <w:p>
     <w:pPr>
-      <w:pStyle w:val="Kopfzeile"/>
+      <w:pStyle w:val="Header"/>
       <w:pBdr>
         <w:top w:val="single" w:sz="4" w:space="1" w:color="BFBFBF" w:themeColor="background1" w:themeShade="BF"/>
       </w:pBdr>
@@ -905,7 +977,7 @@
 </file>
 
 <file path=word/styles.xml><?xml version="1.0" encoding="utf-8"?>
-<w:styles xmlns:mc="http://schemas.openxmlformats.org/markup-compatibility/2006" xmlns:r="http://schemas.openxmlformats.org/officeDocument/2006/relationships" xmlns:w="http://schemas.openxmlformats.org/wordprocessingml/2006/main" xmlns:w14="http://schemas.microsoft.com/office/word/2010/wordml" xmlns:w15="http://schemas.microsoft.com/office/word/2012/wordml" mc:Ignorable="w14 w15">
+<w:styles xmlns:mc="http://schemas.openxmlformats.org/markup-compatibility/2006" xmlns:r="http://schemas.openxmlformats.org/officeDocument/2006/relationships" xmlns:w="http://schemas.openxmlformats.org/wordprocessingml/2006/main" xmlns:w14="http://schemas.microsoft.com/office/word/2010/wordml" xmlns:w15="http://schemas.microsoft.com/office/word/2012/wordml" xmlns:w16cid="http://schemas.microsoft.com/office/word/2016/wordml/cid" xmlns:w16se="http://schemas.microsoft.com/office/word/2015/wordml/symex" mc:Ignorable="w14 w15 w16se w16cid">
   <w:docDefaults>
     <w:rPrDefault>
       <w:rPr>
@@ -915,7 +987,7 @@
     </w:rPrDefault>
     <w:pPrDefault/>
   </w:docDefaults>
-  <w:latentStyles w:defLockedState="0" w:defUIPriority="99" w:defSemiHidden="0" w:defUnhideWhenUsed="0" w:defQFormat="0" w:count="382">
+  <w:latentStyles w:defLockedState="0" w:defUIPriority="99" w:defSemiHidden="0" w:defUnhideWhenUsed="0" w:defQFormat="0" w:count="375">
     <w:lsdException w:name="Normal" w:locked="1" w:uiPriority="0" w:qFormat="1"/>
     <w:lsdException w:name="heading 1" w:locked="1" w:uiPriority="0" w:qFormat="1"/>
     <w:lsdException w:name="heading 2" w:locked="1" w:semiHidden="1" w:uiPriority="0" w:unhideWhenUsed="1" w:qFormat="1"/>
@@ -1290,7 +1362,7 @@
     <w:lsdException w:name="Mention" w:semiHidden="1" w:unhideWhenUsed="1"/>
     <w:lsdException w:name="Smart Hyperlink" w:semiHidden="1" w:unhideWhenUsed="1"/>
   </w:latentStyles>
-  <w:style w:type="paragraph" w:default="1" w:styleId="Standard">
+  <w:style w:type="paragraph" w:default="1" w:styleId="Normal">
     <w:name w:val="Normal"/>
     <w:qFormat/>
     <w:rsid w:val="00B9495C"/>
@@ -1303,13 +1375,13 @@
       <w:lang w:val="de-DE" w:eastAsia="de-DE"/>
     </w:rPr>
   </w:style>
-  <w:style w:type="character" w:default="1" w:styleId="Absatz-Standardschriftart">
+  <w:style w:type="character" w:default="1" w:styleId="DefaultParagraphFont">
     <w:name w:val="Default Paragraph Font"/>
     <w:uiPriority w:val="1"/>
     <w:semiHidden/>
     <w:unhideWhenUsed/>
   </w:style>
-  <w:style w:type="table" w:default="1" w:styleId="NormaleTabelle">
+  <w:style w:type="table" w:default="1" w:styleId="TableNormal">
     <w:name w:val="Normal Table"/>
     <w:uiPriority w:val="99"/>
     <w:semiHidden/>
@@ -1324,15 +1396,15 @@
       </w:tblCellMar>
     </w:tblPr>
   </w:style>
-  <w:style w:type="numbering" w:default="1" w:styleId="KeineListe">
+  <w:style w:type="numbering" w:default="1" w:styleId="NoList">
     <w:name w:val="No List"/>
     <w:uiPriority w:val="99"/>
     <w:semiHidden/>
     <w:unhideWhenUsed/>
   </w:style>
-  <w:style w:type="character" w:customStyle="1" w:styleId="KopfzeileZchn">
-    <w:name w:val="Kopfzeile Zchn"/>
-    <w:link w:val="Kopfzeile"/>
+  <w:style w:type="character" w:customStyle="1" w:styleId="HeaderChar">
+    <w:name w:val="Header Char"/>
+    <w:link w:val="Header"/>
     <w:uiPriority w:val="99"/>
     <w:semiHidden/>
     <w:locked/>
@@ -1342,9 +1414,9 @@
       <w:szCs w:val="24"/>
     </w:rPr>
   </w:style>
-  <w:style w:type="character" w:customStyle="1" w:styleId="FuzeileZchn">
-    <w:name w:val="Fußzeile Zchn"/>
-    <w:link w:val="Fuzeile"/>
+  <w:style w:type="character" w:customStyle="1" w:styleId="FooterChar">
+    <w:name w:val="Footer Char"/>
+    <w:link w:val="Footer"/>
     <w:uiPriority w:val="99"/>
     <w:semiHidden/>
     <w:locked/>
@@ -1354,16 +1426,16 @@
       <w:szCs w:val="24"/>
     </w:rPr>
   </w:style>
-  <w:style w:type="character" w:styleId="Seitenzahl">
+  <w:style w:type="character" w:styleId="PageNumber">
     <w:name w:val="page number"/>
-    <w:basedOn w:val="Absatz-Standardschriftart"/>
+    <w:basedOn w:val="DefaultParagraphFont"/>
     <w:uiPriority w:val="99"/>
     <w:rsid w:val="00F15611"/>
   </w:style>
   <w:style w:type="paragraph" w:customStyle="1" w:styleId="berschrift">
     <w:name w:val="Überschrift"/>
-    <w:basedOn w:val="Standard"/>
-    <w:next w:val="Textkrper"/>
+    <w:basedOn w:val="Normal"/>
+    <w:next w:val="BodyText"/>
     <w:pPr>
       <w:keepNext/>
       <w:spacing w:before="240" w:after="120"/>
@@ -1374,23 +1446,23 @@
       <w:szCs w:val="28"/>
     </w:rPr>
   </w:style>
-  <w:style w:type="paragraph" w:styleId="Textkrper">
+  <w:style w:type="paragraph" w:styleId="BodyText">
     <w:name w:val="Body Text"/>
-    <w:basedOn w:val="Standard"/>
+    <w:basedOn w:val="Normal"/>
     <w:pPr>
       <w:spacing w:after="140" w:line="288" w:lineRule="auto"/>
     </w:pPr>
   </w:style>
-  <w:style w:type="paragraph" w:styleId="Liste">
+  <w:style w:type="paragraph" w:styleId="List">
     <w:name w:val="List"/>
-    <w:basedOn w:val="Textkrper"/>
+    <w:basedOn w:val="BodyText"/>
     <w:rPr>
       <w:rFonts w:cs="FreeSans"/>
     </w:rPr>
   </w:style>
-  <w:style w:type="paragraph" w:styleId="Beschriftung">
+  <w:style w:type="paragraph" w:styleId="Caption">
     <w:name w:val="caption"/>
-    <w:basedOn w:val="Standard"/>
+    <w:basedOn w:val="Normal"/>
     <w:pPr>
       <w:suppressLineNumbers/>
       <w:spacing w:before="120" w:after="120"/>
@@ -1403,7 +1475,7 @@
   </w:style>
   <w:style w:type="paragraph" w:customStyle="1" w:styleId="Verzeichnis">
     <w:name w:val="Verzeichnis"/>
-    <w:basedOn w:val="Standard"/>
+    <w:basedOn w:val="Normal"/>
     <w:pPr>
       <w:suppressLineNumbers/>
     </w:pPr>
@@ -1411,10 +1483,10 @@
       <w:rFonts w:cs="FreeSans"/>
     </w:rPr>
   </w:style>
-  <w:style w:type="paragraph" w:styleId="Kopfzeile">
+  <w:style w:type="paragraph" w:styleId="Header">
     <w:name w:val="header"/>
-    <w:basedOn w:val="Standard"/>
-    <w:link w:val="KopfzeileZchn"/>
+    <w:basedOn w:val="Normal"/>
+    <w:link w:val="HeaderChar"/>
     <w:uiPriority w:val="99"/>
     <w:rsid w:val="000F0059"/>
     <w:pPr>
@@ -1424,10 +1496,10 @@
       </w:tabs>
     </w:pPr>
   </w:style>
-  <w:style w:type="paragraph" w:styleId="Fuzeile">
+  <w:style w:type="paragraph" w:styleId="Footer">
     <w:name w:val="footer"/>
-    <w:basedOn w:val="Standard"/>
-    <w:link w:val="FuzeileZchn"/>
+    <w:basedOn w:val="Normal"/>
+    <w:link w:val="FooterChar"/>
     <w:uiPriority w:val="99"/>
     <w:rsid w:val="000F0059"/>
     <w:pPr>
@@ -1439,15 +1511,14 @@
   </w:style>
   <w:style w:type="paragraph" w:customStyle="1" w:styleId="VorformatierterText">
     <w:name w:val="Vorformatierter Text"/>
-    <w:basedOn w:val="Standard"/>
+    <w:basedOn w:val="Normal"/>
   </w:style>
-  <w:style w:type="table" w:styleId="Tabellenraster">
+  <w:style w:type="table" w:styleId="TableGrid">
     <w:name w:val="Table Grid"/>
-    <w:basedOn w:val="NormaleTabelle"/>
+    <w:basedOn w:val="TableNormal"/>
     <w:uiPriority w:val="99"/>
     <w:rsid w:val="000F0059"/>
     <w:tblPr>
-      <w:tblInd w:w="0" w:type="dxa"/>
       <w:tblBorders>
         <w:top w:val="single" w:sz="4" w:space="0" w:color="auto"/>
         <w:left w:val="single" w:sz="4" w:space="0" w:color="auto"/>
@@ -1456,12 +1527,6 @@
         <w:insideH w:val="single" w:sz="4" w:space="0" w:color="auto"/>
         <w:insideV w:val="single" w:sz="4" w:space="0" w:color="auto"/>
       </w:tblBorders>
-      <w:tblCellMar>
-        <w:top w:w="0" w:type="dxa"/>
-        <w:left w:w="108" w:type="dxa"/>
-        <w:bottom w:w="0" w:type="dxa"/>
-        <w:right w:w="108" w:type="dxa"/>
-      </w:tblCellMar>
     </w:tblPr>
   </w:style>
 </w:styles>

</xml_diff>